<commit_message>
Agregada descripcion de Container Image y Docker File
</commit_message>
<xml_diff>
--- a/documento.docx
+++ b/documento.docx
@@ -145,14 +145,37 @@
         <w:pStyle w:val="normal0"/>
         <w:jc w:val="center"/>
         <w:rPr>
-          <w:lang w:val="es-AR"/>
-        </w:rPr>
-      </w:pPr>
-      <w:r>
-        <w:rPr>
-          <w:lang w:val="es-AR"/>
-        </w:rPr>
-        <w:t>Imagen 1: Estructura de máquina virtual vs Docker</w:t>
+          <w:i/>
+          <w:lang w:val="es-AR"/>
+        </w:rPr>
+      </w:pPr>
+      <w:r>
+        <w:rPr>
+          <w:i/>
+          <w:lang w:val="es-AR"/>
+        </w:rPr>
+        <w:t>Figura</w:t>
+      </w:r>
+      <w:r>
+        <w:rPr>
+          <w:i/>
+          <w:lang w:val="es-AR"/>
+        </w:rPr>
+        <w:t xml:space="preserve"> 1:</w:t>
+      </w:r>
+      <w:r>
+        <w:rPr>
+          <w:i/>
+          <w:lang w:val="es-AR"/>
+        </w:rPr>
+        <w:t>Imagen de</w:t>
+      </w:r>
+      <w:r>
+        <w:rPr>
+          <w:i/>
+          <w:lang w:val="es-AR"/>
+        </w:rPr>
+        <w:t xml:space="preserve"> Estructura de máquina virtual vs Docker</w:t>
       </w:r>
     </w:p>
     <w:p>
@@ -308,21 +331,7 @@
           <w:lang w:val="es-AR"/>
         </w:rPr>
         <w:lastRenderedPageBreak/>
-        <w:t xml:space="preserve">un SO, y que solamente posee su </w:t>
-      </w:r>
-      <w:proofErr w:type="spellStart"/>
-      <w:r>
-        <w:rPr>
-          <w:lang w:val="es-AR"/>
-        </w:rPr>
-        <w:t>Kernel</w:t>
-      </w:r>
-      <w:proofErr w:type="spellEnd"/>
-      <w:r>
-        <w:rPr>
-          <w:lang w:val="es-AR"/>
-        </w:rPr>
-        <w:t xml:space="preserve"> y bibliotecas esenciales, y crea un Container para cada proceso, dentro del cual este se ejecuta. Dentro de este Container, además de los procesos, se encuentran las </w:t>
+        <w:t xml:space="preserve">un SO, y que solamente posee su Kernel y bibliotecas esenciales, y crea un Container para cada proceso, dentro del cual este se ejecuta. Dentro de este Container, además de los procesos, se encuentran las </w:t>
       </w:r>
       <w:r>
         <w:rPr>
@@ -430,21 +439,21 @@
         <w:rPr>
           <w:lang w:val="es-AR"/>
         </w:rPr>
-        <w:t xml:space="preserve">Container </w:t>
-      </w:r>
-      <w:proofErr w:type="spellStart"/>
-      <w:r>
-        <w:rPr>
-          <w:lang w:val="es-AR"/>
-        </w:rPr>
-        <w:t>Image</w:t>
-      </w:r>
-      <w:proofErr w:type="spellEnd"/>
-      <w:r>
-        <w:rPr>
-          <w:lang w:val="es-AR"/>
-        </w:rPr>
-        <w:t xml:space="preserve">: </w:t>
+        <w:t xml:space="preserve">Container Image: </w:t>
+      </w:r>
+    </w:p>
+    <w:p>
+      <w:pPr>
+        <w:pStyle w:val="normal0"/>
+        <w:rPr>
+          <w:lang w:val="es-AR"/>
+        </w:rPr>
+      </w:pPr>
+      <w:r>
+        <w:rPr>
+          <w:lang w:val="es-AR"/>
+        </w:rPr>
+        <w:t xml:space="preserve">En la Container Image se almacena la configuración del Container. Podríamos que el Container es la instancia de la Container Image. En esta configuración se establece el proceso a ejecutar y sus dependencias, debiéndose especificar las versiones de las mismas. Esta configuración se almacena en una estructura de árbol. </w:t>
       </w:r>
     </w:p>
     <w:p>
@@ -460,21 +469,21 @@
         <w:rPr>
           <w:lang w:val="es-AR"/>
         </w:rPr>
-        <w:t xml:space="preserve">Docker </w:t>
-      </w:r>
-      <w:proofErr w:type="spellStart"/>
-      <w:r>
-        <w:rPr>
-          <w:lang w:val="es-AR"/>
-        </w:rPr>
-        <w:t>File</w:t>
-      </w:r>
-      <w:proofErr w:type="spellEnd"/>
-      <w:r>
-        <w:rPr>
-          <w:lang w:val="es-AR"/>
-        </w:rPr>
-        <w:t>:</w:t>
+        <w:t>Docker File:</w:t>
+      </w:r>
+    </w:p>
+    <w:p>
+      <w:pPr>
+        <w:pStyle w:val="normal0"/>
+        <w:rPr>
+          <w:lang w:val="es-AR"/>
+        </w:rPr>
+      </w:pPr>
+      <w:r>
+        <w:rPr>
+          <w:lang w:val="es-AR"/>
+        </w:rPr>
+        <w:t>Se llama así al archivo que contiene la Container Image. Esta diseñado de forma tal que la Container Image se pueda escribir en un formato fácil de entender.</w:t>
       </w:r>
     </w:p>
     <w:p>

</xml_diff>

<commit_message>
primer texto sobre volumes y bind mounts
</commit_message>
<xml_diff>
--- a/documento.docx
+++ b/documento.docx
@@ -15,93 +15,47 @@
     <w:p>
       <w:pPr>
         <w:pStyle w:val="Ttulo1"/>
-        <w:rPr>
-          <w:lang w:val="es-AR"/>
-        </w:rPr>
       </w:pPr>
       <w:bookmarkStart w:id="0" w:name="_dvva407ya9sk" w:colFirst="0" w:colLast="0"/>
       <w:bookmarkEnd w:id="0"/>
       <w:r>
-        <w:rPr>
-          <w:lang w:val="es-AR"/>
-        </w:rPr>
         <w:t>Qué</w:t>
       </w:r>
       <w:r>
-        <w:rPr>
-          <w:lang w:val="es-AR"/>
-        </w:rPr>
-        <w:t xml:space="preserve"> </w:t>
-      </w:r>
-      <w:r>
-        <w:rPr>
-          <w:lang w:val="es-AR"/>
-        </w:rPr>
-        <w:t>es</w:t>
-      </w:r>
-      <w:r>
-        <w:rPr>
-          <w:lang w:val="es-AR"/>
-        </w:rPr>
-        <w:t xml:space="preserve"> un Container?</w:t>
+        <w:t xml:space="preserve"> es un Container?</w:t>
       </w:r>
     </w:p>
     <w:p>
       <w:pPr>
         <w:pStyle w:val="normal0"/>
         <w:ind w:firstLine="720"/>
-        <w:rPr>
-          <w:lang w:val="es-AR"/>
-        </w:rPr>
-      </w:pPr>
-      <w:r>
-        <w:rPr>
-          <w:lang w:val="es-AR"/>
-        </w:rPr>
-        <w:t>Un container es una unidad de software que contiene un programa y todas las dependencias necesarias para su funcionamiento. El container introduce una abstracción que garantiza el funcionamiento del programa independientemente de las características del am</w:t>
-      </w:r>
-      <w:r>
-        <w:rPr>
-          <w:lang w:val="es-AR"/>
-        </w:rPr>
-        <w:t>biente en el que se encuentre el container.</w:t>
+      </w:pPr>
+      <w:r>
+        <w:t>Un container es una unidad de software que contiene un programa y todas las dependencias necesarias para su funcionamiento. El container introduce una abstracción que garantiza el funcionamiento del programa independientemente de las características del ambiente en el que se encuentre el container.</w:t>
       </w:r>
     </w:p>
     <w:p>
       <w:pPr>
         <w:pStyle w:val="Ttulo1"/>
-        <w:rPr>
-          <w:lang w:val="es-AR"/>
-        </w:rPr>
       </w:pPr>
       <w:bookmarkStart w:id="1" w:name="_l746wn1m3qj0" w:colFirst="0" w:colLast="0"/>
       <w:bookmarkEnd w:id="1"/>
       <w:r>
-        <w:rPr>
-          <w:lang w:val="es-AR"/>
-        </w:rPr>
         <w:t>Container vs Maquina Virtual</w:t>
       </w:r>
     </w:p>
     <w:p>
       <w:pPr>
         <w:pStyle w:val="normal0"/>
-        <w:rPr>
-          <w:lang w:val="es-AR"/>
-        </w:rPr>
-      </w:pPr>
-    </w:p>
-    <w:p>
-      <w:pPr>
-        <w:pStyle w:val="normal0"/>
-        <w:rPr>
-          <w:lang w:val="es-AR"/>
-        </w:rPr>
+      </w:pPr>
+    </w:p>
+    <w:p>
+      <w:pPr>
+        <w:pStyle w:val="normal0"/>
       </w:pPr>
       <w:r>
         <w:rPr>
           <w:noProof/>
-          <w:lang w:val="es-AR"/>
         </w:rPr>
         <w:drawing>
           <wp:inline distT="114300" distB="114300" distL="114300" distR="114300">
@@ -146,34 +100,29 @@
         <w:jc w:val="center"/>
         <w:rPr>
           <w:i/>
-          <w:lang w:val="es-AR"/>
         </w:rPr>
       </w:pPr>
       <w:r>
         <w:rPr>
           <w:i/>
-          <w:lang w:val="es-AR"/>
         </w:rPr>
         <w:t>Figura</w:t>
       </w:r>
       <w:r>
         <w:rPr>
           <w:i/>
-          <w:lang w:val="es-AR"/>
         </w:rPr>
         <w:t xml:space="preserve"> 1:</w:t>
       </w:r>
       <w:r>
         <w:rPr>
           <w:i/>
-          <w:lang w:val="es-AR"/>
         </w:rPr>
         <w:t>Imagen de</w:t>
       </w:r>
       <w:r>
         <w:rPr>
           <w:i/>
-          <w:lang w:val="es-AR"/>
         </w:rPr>
         <w:t xml:space="preserve"> Estructura de máquina virtual vs Docker</w:t>
       </w:r>
@@ -181,80 +130,44 @@
     <w:p>
       <w:pPr>
         <w:pStyle w:val="normal0"/>
-        <w:rPr>
-          <w:lang w:val="es-AR"/>
-        </w:rPr>
-      </w:pPr>
-    </w:p>
-    <w:p>
-      <w:pPr>
-        <w:pStyle w:val="normal0"/>
-        <w:rPr>
-          <w:lang w:val="es-AR"/>
-        </w:rPr>
-      </w:pPr>
-      <w:r>
-        <w:rPr>
-          <w:lang w:val="es-AR"/>
-        </w:rPr>
+      </w:pPr>
+    </w:p>
+    <w:p>
+      <w:pPr>
+        <w:pStyle w:val="normal0"/>
+      </w:pPr>
+      <w:r>
         <w:tab/>
       </w:r>
       <w:r>
-        <w:rPr>
-          <w:lang w:val="es-AR"/>
-        </w:rPr>
         <w:t xml:space="preserve">El </w:t>
       </w:r>
       <w:r>
-        <w:rPr>
-          <w:lang w:val="es-AR"/>
-        </w:rPr>
         <w:t>propósito</w:t>
       </w:r>
       <w:r>
-        <w:rPr>
-          <w:lang w:val="es-AR"/>
-        </w:rPr>
         <w:t xml:space="preserve"> original de Docker era poder aislar las ejecución de distintos procesos. Para esto es que se creó el concepto de Container. </w:t>
       </w:r>
     </w:p>
     <w:p>
       <w:pPr>
         <w:pStyle w:val="normal0"/>
-        <w:rPr>
-          <w:lang w:val="es-AR"/>
-        </w:rPr>
-      </w:pPr>
-      <w:r>
-        <w:rPr>
-          <w:lang w:val="es-AR"/>
-        </w:rPr>
+      </w:pPr>
+      <w:r>
         <w:tab/>
       </w:r>
       <w:r>
-        <w:rPr>
-          <w:lang w:val="es-AR"/>
-        </w:rPr>
         <w:t xml:space="preserve">Para poder aislar </w:t>
       </w:r>
       <w:r>
-        <w:rPr>
-          <w:lang w:val="es-AR"/>
-        </w:rPr>
         <w:t xml:space="preserve">las procesos que se ejecutan dentro de una maquina virtual se necesitan virtualizar tantos SO como procesos haya. Esta tarea se lleva a cabo por lo que se conoce como Hypervisor. </w:t>
       </w:r>
     </w:p>
     <w:p>
       <w:pPr>
         <w:pStyle w:val="normal0"/>
-        <w:rPr>
-          <w:lang w:val="es-AR"/>
-        </w:rPr>
-      </w:pPr>
-      <w:r>
-        <w:rPr>
-          <w:lang w:val="es-AR"/>
-        </w:rPr>
+      </w:pPr>
+      <w:r>
         <w:tab/>
         <w:t>Cada sistema operativo necesita su propio set de recursos, lo que implica un alto consumo de los mismos. También hay que tener en cuenta que cada SO viene con un conjunto predeterminado de librerías, independientemente de si el proceso las necesita o no para sus ejecución.</w:t>
       </w:r>
@@ -262,298 +175,373 @@
     <w:p>
       <w:pPr>
         <w:pStyle w:val="normal0"/>
-        <w:rPr>
-          <w:lang w:val="es-AR"/>
-        </w:rPr>
-      </w:pPr>
-    </w:p>
-    <w:p>
-      <w:pPr>
-        <w:pStyle w:val="normal0"/>
-        <w:rPr>
-          <w:lang w:val="es-AR"/>
-        </w:rPr>
-      </w:pPr>
-      <w:r>
-        <w:rPr>
-          <w:lang w:val="es-AR"/>
-        </w:rPr>
+      </w:pPr>
+    </w:p>
+    <w:p>
+      <w:pPr>
+        <w:pStyle w:val="normal0"/>
+      </w:pPr>
+      <w:r>
         <w:t>Ahora hablaremos del equivalente en Docker, es decir, utilizando Containers.</w:t>
       </w:r>
     </w:p>
     <w:p>
       <w:pPr>
         <w:pStyle w:val="normal0"/>
-        <w:rPr>
-          <w:lang w:val="es-AR"/>
-        </w:rPr>
-      </w:pPr>
-      <w:r>
-        <w:rPr>
-          <w:lang w:val="es-AR"/>
-        </w:rPr>
+      </w:pPr>
+      <w:r>
         <w:t>El equivalente en Docker al Hypervisor de las máquinas virtuales es el Docker Engine. El Docker Engine en vez de virtualizar un SO para cada proceso, vi</w:t>
       </w:r>
       <w:r>
-        <w:rPr>
-          <w:lang w:val="es-AR"/>
-        </w:rPr>
         <w:t>r</w:t>
       </w:r>
       <w:r>
-        <w:rPr>
-          <w:lang w:val="es-AR"/>
-        </w:rPr>
         <w:t xml:space="preserve">tualiza </w:t>
       </w:r>
       <w:r>
-        <w:rPr>
-          <w:lang w:val="es-AR"/>
-        </w:rPr>
         <w:t>únicamente</w:t>
       </w:r>
       <w:r>
-        <w:rPr>
-          <w:lang w:val="es-AR"/>
-        </w:rPr>
         <w:t xml:space="preserve"> </w:t>
       </w:r>
     </w:p>
     <w:p>
       <w:pPr>
         <w:pStyle w:val="normal0"/>
-        <w:rPr>
-          <w:lang w:val="es-AR"/>
-        </w:rPr>
-      </w:pPr>
-      <w:r>
-        <w:rPr>
-          <w:lang w:val="es-AR"/>
-        </w:rPr>
+      </w:pPr>
+      <w:r>
         <w:lastRenderedPageBreak/>
         <w:t xml:space="preserve">un SO, y que solamente posee su Kernel y bibliotecas esenciales, y crea un Container para cada proceso, dentro del cual este se ejecuta. Dentro de este Container, además de los procesos, se encuentran las </w:t>
       </w:r>
       <w:r>
-        <w:rPr>
-          <w:lang w:val="es-AR"/>
-        </w:rPr>
         <w:t>dependencias</w:t>
       </w:r>
       <w:r>
-        <w:rPr>
-          <w:lang w:val="es-AR"/>
-        </w:rPr>
         <w:t xml:space="preserve"> que este necesita para funcionar. </w:t>
       </w:r>
     </w:p>
     <w:p>
       <w:pPr>
         <w:pStyle w:val="normal0"/>
-        <w:rPr>
-          <w:lang w:val="es-AR"/>
-        </w:rPr>
-      </w:pPr>
-      <w:r>
-        <w:rPr>
-          <w:lang w:val="es-AR"/>
-        </w:rPr>
+      </w:pPr>
+      <w:r>
         <w:tab/>
       </w:r>
       <w:r>
-        <w:rPr>
-          <w:lang w:val="es-AR"/>
-        </w:rPr>
         <w:t>Esta alterna</w:t>
       </w:r>
       <w:r>
-        <w:rPr>
-          <w:lang w:val="es-AR"/>
-        </w:rPr>
         <w:t>tiva, al reducir la cantidad de virtualizaciones a una, y al permitir que se instalen únicamente las dependencias necesarias, permite reducir considerablemente la necesidad de recursos.</w:t>
       </w:r>
     </w:p>
     <w:p>
       <w:pPr>
         <w:pStyle w:val="Ttulo1"/>
-        <w:rPr>
-          <w:lang w:val="es-AR"/>
-        </w:rPr>
       </w:pPr>
       <w:bookmarkStart w:id="2" w:name="_gn4345bpenik" w:colFirst="0" w:colLast="0"/>
       <w:bookmarkEnd w:id="2"/>
       <w:r>
-        <w:rPr>
-          <w:lang w:val="es-AR"/>
-        </w:rPr>
-        <w:t>Componentes d</w:t>
-      </w:r>
-      <w:r>
-        <w:rPr>
-          <w:lang w:val="es-AR"/>
-        </w:rPr>
-        <w:t>e docker:</w:t>
-      </w:r>
-    </w:p>
-    <w:p>
-      <w:pPr>
-        <w:pStyle w:val="normal0"/>
-        <w:rPr>
-          <w:lang w:val="es-AR"/>
-        </w:rPr>
+        <w:t>Componentes de docker:</w:t>
+      </w:r>
+    </w:p>
+    <w:p>
+      <w:pPr>
+        <w:pStyle w:val="normal0"/>
       </w:pPr>
     </w:p>
     <w:p>
       <w:pPr>
         <w:pStyle w:val="Ttulo2"/>
-        <w:rPr>
-          <w:lang w:val="es-AR"/>
-        </w:rPr>
       </w:pPr>
       <w:bookmarkStart w:id="3" w:name="_l8728s3gbctn" w:colFirst="0" w:colLast="0"/>
       <w:bookmarkEnd w:id="3"/>
       <w:proofErr w:type="spellStart"/>
       <w:r>
-        <w:rPr>
-          <w:lang w:val="es-AR"/>
-        </w:rPr>
         <w:t>Volume</w:t>
       </w:r>
       <w:proofErr w:type="spellEnd"/>
       <w:r>
-        <w:rPr>
-          <w:lang w:val="es-AR"/>
-        </w:rPr>
         <w:t>:</w:t>
       </w:r>
     </w:p>
     <w:p>
       <w:pPr>
+        <w:pStyle w:val="normal0"/>
+      </w:pPr>
+      <w:r>
+        <w:t xml:space="preserve">El </w:t>
+      </w:r>
+      <w:proofErr w:type="spellStart"/>
+      <w:r>
+        <w:t>Volume</w:t>
+      </w:r>
+      <w:proofErr w:type="spellEnd"/>
+      <w:r>
+        <w:t xml:space="preserve"> el es mecanismo preferido dentro de Docker para persistir información generada y usada por los Containers de Docker.</w:t>
+      </w:r>
+    </w:p>
+    <w:p>
+      <w:pPr>
         <w:pStyle w:val="Ttulo2"/>
-        <w:rPr>
-          <w:lang w:val="es-AR"/>
-        </w:rPr>
+      </w:pPr>
+      <w:proofErr w:type="spellStart"/>
+      <w:r>
+        <w:t>Volume</w:t>
+      </w:r>
+      <w:proofErr w:type="spellEnd"/>
+      <w:r>
+        <w:t xml:space="preserve"> vs </w:t>
+      </w:r>
+      <w:proofErr w:type="spellStart"/>
+      <w:r>
+        <w:t>Bind</w:t>
+      </w:r>
+      <w:proofErr w:type="spellEnd"/>
+      <w:r>
+        <w:t xml:space="preserve"> </w:t>
+      </w:r>
+      <w:proofErr w:type="spellStart"/>
+      <w:r>
+        <w:t>Mounts</w:t>
+      </w:r>
+      <w:proofErr w:type="spellEnd"/>
+      <w:r>
+        <w:t>:</w:t>
+      </w:r>
+    </w:p>
+    <w:p>
+      <w:pPr>
+        <w:pStyle w:val="normal0"/>
+        <w:rPr>
+          <w:highlight w:val="yellow"/>
+        </w:rPr>
+      </w:pPr>
+      <w:r>
+        <w:t xml:space="preserve">La alternativa a </w:t>
+      </w:r>
+      <w:proofErr w:type="spellStart"/>
+      <w:r>
+        <w:t>Volume</w:t>
+      </w:r>
+      <w:proofErr w:type="spellEnd"/>
+      <w:r>
+        <w:t xml:space="preserve"> dentro de Docker es lo que se conoce como </w:t>
+      </w:r>
+      <w:proofErr w:type="spellStart"/>
+      <w:r>
+        <w:t>Bind</w:t>
+      </w:r>
+      <w:proofErr w:type="spellEnd"/>
+      <w:r>
+        <w:t xml:space="preserve"> </w:t>
+      </w:r>
+      <w:proofErr w:type="spellStart"/>
+      <w:r>
+        <w:t>Mounts</w:t>
+      </w:r>
+      <w:proofErr w:type="spellEnd"/>
+      <w:r>
+        <w:t xml:space="preserve">. Hacer un </w:t>
+      </w:r>
+      <w:proofErr w:type="spellStart"/>
+      <w:r>
+        <w:t>Bind</w:t>
+      </w:r>
+      <w:proofErr w:type="spellEnd"/>
+      <w:r>
+        <w:t xml:space="preserve"> Mount consiste en montar u</w:t>
+      </w:r>
+      <w:r>
+        <w:t>n archivo</w:t>
+      </w:r>
+      <w:r>
+        <w:t xml:space="preserve"> o directorio </w:t>
+      </w:r>
+      <w:proofErr w:type="spellStart"/>
+      <w:r>
+        <w:t>perteneciene</w:t>
+      </w:r>
+      <w:proofErr w:type="spellEnd"/>
+      <w:r>
+        <w:t xml:space="preserve"> al host, dentro de un container. Este archivo o referencia por su </w:t>
+      </w:r>
+      <w:proofErr w:type="spellStart"/>
+      <w:r>
+        <w:t>path</w:t>
+      </w:r>
+      <w:proofErr w:type="spellEnd"/>
+      <w:r>
+        <w:t xml:space="preserve">. </w:t>
+      </w:r>
+      <w:r>
+        <w:rPr>
+          <w:highlight w:val="yellow"/>
+        </w:rPr>
+        <w:t xml:space="preserve">Si bien este </w:t>
+      </w:r>
+      <w:r>
+        <w:rPr>
+          <w:highlight w:val="yellow"/>
+        </w:rPr>
+        <w:t>método</w:t>
+      </w:r>
+      <w:r>
+        <w:rPr>
+          <w:highlight w:val="yellow"/>
+        </w:rPr>
+        <w:t xml:space="preserve"> provee buen rendimiento, tiene desventajas como el hecho de crear una dependencia con respecto al sistema de archivos del host, y por otra parte el hecho que no puede utilizarse desde la consola de Docker.</w:t>
+      </w:r>
+    </w:p>
+    <w:p>
+      <w:pPr>
+        <w:pStyle w:val="normal0"/>
+      </w:pPr>
+      <w:r>
+        <w:rPr>
+          <w:highlight w:val="yellow"/>
+        </w:rPr>
+        <w:t xml:space="preserve">Además, el </w:t>
+      </w:r>
+      <w:proofErr w:type="spellStart"/>
+      <w:r>
+        <w:rPr>
+          <w:highlight w:val="yellow"/>
+        </w:rPr>
+        <w:t>Volume</w:t>
+      </w:r>
+      <w:proofErr w:type="spellEnd"/>
+      <w:r>
+        <w:rPr>
+          <w:highlight w:val="yellow"/>
+        </w:rPr>
+        <w:t xml:space="preserve"> presenta varias ventajas con respecto a los </w:t>
+      </w:r>
+      <w:proofErr w:type="spellStart"/>
+      <w:r>
+        <w:rPr>
+          <w:highlight w:val="yellow"/>
+        </w:rPr>
+        <w:t>Bind</w:t>
+      </w:r>
+      <w:proofErr w:type="spellEnd"/>
+      <w:r>
+        <w:rPr>
+          <w:highlight w:val="yellow"/>
+        </w:rPr>
+        <w:t xml:space="preserve"> </w:t>
+      </w:r>
+      <w:proofErr w:type="spellStart"/>
+      <w:r>
+        <w:rPr>
+          <w:highlight w:val="yellow"/>
+        </w:rPr>
+        <w:t>Mounts</w:t>
+      </w:r>
+      <w:proofErr w:type="spellEnd"/>
+      <w:r>
+        <w:rPr>
+          <w:highlight w:val="yellow"/>
+        </w:rPr>
+        <w:t xml:space="preserve">.  </w:t>
+      </w:r>
+      <w:r>
+        <w:rPr>
+          <w:b/>
+          <w:highlight w:val="yellow"/>
+        </w:rPr>
+        <w:t>MEJORAR</w:t>
+      </w:r>
+      <w:r>
+        <w:rPr>
+          <w:highlight w:val="yellow"/>
+        </w:rPr>
+        <w:t xml:space="preserve"> </w:t>
+      </w:r>
+      <w:r>
+        <w:rPr>
+          <w:highlight w:val="yellow"/>
+        </w:rPr>
+        <w:t>.</w:t>
+      </w:r>
+    </w:p>
+    <w:p>
+      <w:pPr>
+        <w:pStyle w:val="Ttulo2"/>
       </w:pPr>
       <w:bookmarkStart w:id="4" w:name="_sqeevfdcypf3" w:colFirst="0" w:colLast="0"/>
       <w:bookmarkEnd w:id="4"/>
       <w:r>
-        <w:rPr>
-          <w:lang w:val="es-AR"/>
-        </w:rPr>
         <w:t xml:space="preserve">Container Image: </w:t>
       </w:r>
     </w:p>
     <w:p>
       <w:pPr>
         <w:pStyle w:val="normal0"/>
-        <w:rPr>
-          <w:lang w:val="es-AR"/>
-        </w:rPr>
-      </w:pPr>
-      <w:r>
-        <w:rPr>
-          <w:lang w:val="es-AR"/>
-        </w:rPr>
+      </w:pPr>
+      <w:r>
         <w:t xml:space="preserve">En la Container Image se almacena la configuración del Container. Podríamos que el Container es la instancia de la Container Image. En esta configuración se establece el proceso a ejecutar y sus dependencias, debiéndose especificar las versiones de las mismas. Esta configuración se almacena en una estructura de árbol. </w:t>
       </w:r>
     </w:p>
     <w:p>
       <w:pPr>
         <w:pStyle w:val="Ttulo2"/>
-        <w:rPr>
-          <w:lang w:val="es-AR"/>
-        </w:rPr>
       </w:pPr>
       <w:bookmarkStart w:id="5" w:name="_d7mp4euq4g8s" w:colFirst="0" w:colLast="0"/>
       <w:bookmarkEnd w:id="5"/>
       <w:r>
-        <w:rPr>
-          <w:lang w:val="es-AR"/>
-        </w:rPr>
         <w:t>Docker File:</w:t>
       </w:r>
     </w:p>
     <w:p>
       <w:pPr>
         <w:pStyle w:val="normal0"/>
-        <w:rPr>
-          <w:lang w:val="es-AR"/>
-        </w:rPr>
-      </w:pPr>
-      <w:r>
-        <w:rPr>
-          <w:lang w:val="es-AR"/>
-        </w:rPr>
+      </w:pPr>
+      <w:r>
         <w:t>Se llama así al archivo que contiene la Container Image. Esta diseñado de forma tal que la Container Image se pueda escribir en un formato fácil de entender.</w:t>
       </w:r>
     </w:p>
     <w:p>
       <w:pPr>
         <w:pStyle w:val="normal0"/>
-        <w:rPr>
-          <w:lang w:val="es-AR"/>
-        </w:rPr>
       </w:pPr>
     </w:p>
     <w:p>
       <w:pPr>
         <w:pStyle w:val="Ttulo1"/>
-        <w:rPr>
-          <w:lang w:val="es-AR"/>
-        </w:rPr>
       </w:pPr>
       <w:bookmarkStart w:id="6" w:name="_dn5owhu284u" w:colFirst="0" w:colLast="0"/>
       <w:bookmarkEnd w:id="6"/>
       <w:proofErr w:type="spellStart"/>
       <w:r>
-        <w:rPr>
-          <w:lang w:val="es-AR"/>
-        </w:rPr>
         <w:t>Setup</w:t>
       </w:r>
       <w:proofErr w:type="spellEnd"/>
       <w:r>
-        <w:rPr>
-          <w:lang w:val="es-AR"/>
-        </w:rPr>
         <w:t xml:space="preserve"> </w:t>
       </w:r>
       <w:proofErr w:type="spellStart"/>
       <w:r>
-        <w:rPr>
-          <w:lang w:val="es-AR"/>
-        </w:rPr>
         <w:t>basico</w:t>
       </w:r>
       <w:proofErr w:type="spellEnd"/>
       <w:r>
-        <w:rPr>
-          <w:lang w:val="es-AR"/>
-        </w:rPr>
         <w:t xml:space="preserve"> en Docker</w:t>
       </w:r>
     </w:p>
     <w:p>
       <w:pPr>
         <w:pStyle w:val="normal0"/>
-        <w:rPr>
-          <w:lang w:val="es-AR"/>
-        </w:rPr>
       </w:pPr>
     </w:p>
     <w:p>
       <w:pPr>
         <w:pStyle w:val="Ttulo1"/>
-        <w:rPr>
-          <w:lang w:val="es-AR"/>
-        </w:rPr>
       </w:pPr>
       <w:bookmarkStart w:id="7" w:name="_xxe4gjraxqph" w:colFirst="0" w:colLast="0"/>
       <w:bookmarkEnd w:id="7"/>
       <w:proofErr w:type="spellStart"/>
       <w:r>
-        <w:rPr>
-          <w:lang w:val="es-AR"/>
-        </w:rPr>
+        <w:lastRenderedPageBreak/>
         <w:t>Kubernetes</w:t>
       </w:r>
       <w:proofErr w:type="spellEnd"/>
@@ -561,40 +549,27 @@
     <w:p>
       <w:pPr>
         <w:pStyle w:val="normal0"/>
-        <w:rPr>
-          <w:lang w:val="es-AR"/>
-        </w:rPr>
       </w:pPr>
     </w:p>
     <w:p>
       <w:pPr>
         <w:pStyle w:val="Ttulo1"/>
-        <w:rPr>
-          <w:lang w:val="es-AR"/>
-        </w:rPr>
       </w:pPr>
       <w:bookmarkStart w:id="8" w:name="_xbpjevzdnvsv" w:colFirst="0" w:colLast="0"/>
       <w:bookmarkEnd w:id="8"/>
       <w:r>
-        <w:rPr>
-          <w:lang w:val="es-AR"/>
-        </w:rPr>
         <w:t xml:space="preserve">Fuentes: </w:t>
       </w:r>
     </w:p>
     <w:p>
       <w:pPr>
         <w:pStyle w:val="normal0"/>
-        <w:rPr>
-          <w:lang w:val="es-AR"/>
-        </w:rPr>
       </w:pPr>
       <w:hyperlink r:id="rId5">
         <w:r>
           <w:rPr>
             <w:color w:val="1155CC"/>
             <w:u w:val="single"/>
-            <w:lang w:val="es-AR"/>
           </w:rPr>
           <w:t>https://www.docker.com/</w:t>
         </w:r>
@@ -603,113 +578,68 @@
     <w:p>
       <w:pPr>
         <w:pStyle w:val="normal0"/>
-        <w:rPr>
-          <w:lang w:val="es-AR"/>
-        </w:rPr>
-      </w:pPr>
-    </w:p>
-    <w:p>
-      <w:pPr>
-        <w:pStyle w:val="normal0"/>
-        <w:rPr>
-          <w:lang w:val="es-AR"/>
-        </w:rPr>
-      </w:pPr>
-      <w:r>
-        <w:rPr>
-          <w:lang w:val="es-AR"/>
-        </w:rPr>
+      </w:pPr>
+    </w:p>
+    <w:p>
+      <w:pPr>
+        <w:pStyle w:val="normal0"/>
+      </w:pPr>
+      <w:r>
         <w:t>https://www.youtube.com/watch?v=iSkkHdGw-C0</w:t>
       </w:r>
     </w:p>
     <w:p>
       <w:pPr>
         <w:pStyle w:val="normal0"/>
-        <w:rPr>
-          <w:lang w:val="es-AR"/>
-        </w:rPr>
-      </w:pPr>
-    </w:p>
-    <w:p>
-      <w:pPr>
-        <w:pStyle w:val="normal0"/>
-        <w:rPr>
-          <w:lang w:val="es-AR"/>
-        </w:rPr>
-      </w:pPr>
-      <w:r>
-        <w:rPr>
-          <w:lang w:val="es-AR"/>
-        </w:rPr>
+      </w:pPr>
+    </w:p>
+    <w:p>
+      <w:pPr>
+        <w:pStyle w:val="normal0"/>
+      </w:pPr>
+      <w:r>
         <w:t>https://www.youtube.com/watch?v=TvnZTi_gaNc</w:t>
       </w:r>
     </w:p>
     <w:p>
       <w:pPr>
         <w:pStyle w:val="normal0"/>
-        <w:rPr>
-          <w:lang w:val="es-AR"/>
-        </w:rPr>
-      </w:pPr>
-    </w:p>
-    <w:p>
-      <w:pPr>
-        <w:pStyle w:val="normal0"/>
-        <w:rPr>
-          <w:lang w:val="es-AR"/>
-        </w:rPr>
-      </w:pPr>
-      <w:r>
-        <w:rPr>
-          <w:lang w:val="es-AR"/>
-        </w:rPr>
+      </w:pPr>
+    </w:p>
+    <w:p>
+      <w:pPr>
+        <w:pStyle w:val="normal0"/>
+      </w:pPr>
+      <w:r>
         <w:t>https://www.youtube.com/watch?v=EnJ7qX9fkcU</w:t>
       </w:r>
     </w:p>
     <w:p>
       <w:pPr>
         <w:pStyle w:val="normal0"/>
-        <w:rPr>
-          <w:lang w:val="es-AR"/>
-        </w:rPr>
-      </w:pPr>
-    </w:p>
-    <w:p>
-      <w:pPr>
-        <w:pStyle w:val="normal0"/>
-        <w:rPr>
-          <w:lang w:val="es-AR"/>
-        </w:rPr>
-      </w:pPr>
-      <w:r>
-        <w:rPr>
-          <w:lang w:val="es-AR"/>
-        </w:rPr>
+      </w:pPr>
+    </w:p>
+    <w:p>
+      <w:pPr>
+        <w:pStyle w:val="normal0"/>
+      </w:pPr>
+      <w:r>
         <w:t>https://www.infoworld.com/article/3204171/what-is-docker-docker-containers-explained.html</w:t>
       </w:r>
     </w:p>
     <w:p>
       <w:pPr>
         <w:pStyle w:val="normal0"/>
-        <w:rPr>
-          <w:lang w:val="es-AR"/>
-        </w:rPr>
-      </w:pPr>
-    </w:p>
-    <w:p>
-      <w:pPr>
-        <w:pStyle w:val="normal0"/>
-        <w:rPr>
-          <w:lang w:val="es-AR"/>
-        </w:rPr>
+      </w:pPr>
+    </w:p>
+    <w:p>
+      <w:pPr>
+        <w:pStyle w:val="normal0"/>
       </w:pPr>
     </w:p>
     <w:p>
       <w:pPr>
         <w:pStyle w:val="Ttulo2"/>
-        <w:rPr>
-          <w:lang w:val="es-AR"/>
-        </w:rPr>
       </w:pPr>
       <w:bookmarkStart w:id="9" w:name="_n91dore4vfk" w:colFirst="0" w:colLast="0"/>
       <w:bookmarkEnd w:id="9"/>
@@ -732,7 +662,7 @@
         <w:rFonts w:ascii="Arial" w:eastAsia="Arial" w:hAnsi="Arial" w:cs="Arial"/>
         <w:sz w:val="22"/>
         <w:szCs w:val="22"/>
-        <w:lang w:eastAsia="es-AR" w:bidi="ar-SA"/>
+        <w:lang w:val="es-AR" w:eastAsia="es-AR" w:bidi="ar-SA"/>
       </w:rPr>
     </w:rPrDefault>
     <w:pPrDefault>
@@ -744,7 +674,7 @@
   <w:latentStyles w:defLockedState="0" w:defUIPriority="99" w:defSemiHidden="1" w:defUnhideWhenUsed="1" w:defQFormat="0" w:count="267">
     <w:lsdException w:name="Normal" w:semiHidden="0" w:uiPriority="0" w:unhideWhenUsed="0" w:qFormat="1"/>
     <w:lsdException w:name="heading 1" w:semiHidden="0" w:uiPriority="9" w:unhideWhenUsed="0" w:qFormat="1"/>
-    <w:lsdException w:name="heading 2" w:uiPriority="9" w:qFormat="1"/>
+    <w:lsdException w:name="heading 2" w:uiPriority="0" w:qFormat="1"/>
     <w:lsdException w:name="heading 3" w:uiPriority="9" w:qFormat="1"/>
     <w:lsdException w:name="heading 4" w:uiPriority="9" w:qFormat="1"/>
     <w:lsdException w:name="heading 5" w:uiPriority="9" w:qFormat="1"/>
@@ -883,6 +813,7 @@
   <w:style w:type="paragraph" w:default="1" w:styleId="Normal">
     <w:name w:val="Normal"/>
     <w:qFormat/>
+    <w:rsid w:val="00887E1A"/>
   </w:style>
   <w:style w:type="paragraph" w:styleId="Ttulo1">
     <w:name w:val="heading 1"/>

</xml_diff>